<commit_message>
update Print Form No4, No6
</commit_message>
<xml_diff>
--- a/app/modules/ClinicAdmin/Form/FormNo6.docx
+++ b/app/modules/ClinicAdmin/Form/FormNo6.docx
@@ -5,9 +5,17 @@
     <w:p>
       <w:pPr>
         <w:pStyle w:val="z-TopofForm"/>
+        <w:rPr>
+          <w:rFonts w:ascii="TH SarabunPSK" w:hAnsi="TH SarabunPSK" w:cs="TH SarabunPSK"/>
+          <w:sz w:val="28"/>
+          <w:szCs w:val="28"/>
+        </w:rPr>
       </w:pPr>
       <w:r>
         <w:rPr>
+          <w:rFonts w:ascii="TH SarabunPSK" w:hAnsi="TH SarabunPSK" w:cs="TH SarabunPSK"/>
+          <w:sz w:val="28"/>
+          <w:szCs w:val="28"/>
           <w:cs/>
         </w:rPr>
         <w:t>ส่วนบนของฟอร์ม</w:t>
@@ -40,56 +48,87 @@
             <w:pPr>
               <w:jc w:val="center"/>
               <w:rPr>
-                <w:rFonts w:eastAsia="Times New Roman"/>
-              </w:rPr>
-            </w:pPr>
-            <w:r>
-              <w:rPr>
-                <w:rFonts w:eastAsia="Times New Roman" w:hint="cs"/>
+                <w:rFonts w:ascii="TH SarabunPSK" w:eastAsia="Times New Roman" w:hAnsi="TH SarabunPSK" w:cs="TH SarabunPSK"/>
+                <w:sz w:val="36"/>
+                <w:szCs w:val="36"/>
+              </w:rPr>
+            </w:pPr>
+            <w:r>
+              <w:rPr>
+                <w:rFonts w:ascii="TH SarabunPSK" w:eastAsia="Times New Roman" w:hAnsi="TH SarabunPSK" w:cs="TH SarabunPSK"/>
+                <w:sz w:val="36"/>
+                <w:szCs w:val="36"/>
                 <w:cs/>
               </w:rPr>
               <w:t>การสำรวจข้อมูลขั้นพื้นฐาน</w:t>
             </w:r>
             <w:r>
               <w:rPr>
-                <w:rFonts w:eastAsia="Times New Roman" w:hint="cs"/>
-                <w:cs/>
-              </w:rPr>
-              <w:t xml:space="preserve"> </w:t>
-            </w:r>
-            <w:r>
-              <w:rPr>
-                <w:rFonts w:eastAsia="Times New Roman"/>
-              </w:rPr>
-              <w:t>{startdate}</w:t>
-            </w:r>
-            <w:bookmarkStart w:id="0" w:name="_GoBack"/>
-            <w:bookmarkEnd w:id="0"/>
-            <w:r>
-              <w:rPr>
-                <w:rFonts w:eastAsia="Times New Roman" w:hint="cs"/>
-                <w:cs/>
-              </w:rPr>
-              <w:t xml:space="preserve"> ประจำปี พ.ศ. 2558</w:t>
+                <w:rFonts w:ascii="TH SarabunPSK" w:eastAsia="Times New Roman" w:hAnsi="TH SarabunPSK" w:cs="TH SarabunPSK"/>
+                <w:sz w:val="36"/>
+                <w:szCs w:val="36"/>
+                <w:cs/>
+              </w:rPr>
+              <w:t xml:space="preserve"> </w:t>
+            </w:r>
+            <w:r>
+              <w:rPr>
+                <w:rFonts w:ascii="TH SarabunPSK" w:eastAsia="Times New Roman" w:hAnsi="TH SarabunPSK" w:cs="TH SarabunPSK"/>
+                <w:sz w:val="36"/>
+                <w:szCs w:val="36"/>
+                <w:cs/>
+              </w:rPr>
+              <w:t xml:space="preserve">ประจำปี พ.ศ. </w:t>
+            </w:r>
+            <w:r>
+              <w:rPr>
+                <w:rFonts w:ascii="TH SarabunPSK" w:eastAsia="Times New Roman" w:hAnsi="TH SarabunPSK" w:cs="TH SarabunPSK"/>
+                <w:sz w:val="36"/>
+                <w:szCs w:val="36"/>
+              </w:rPr>
+              <w:t xml:space="preserve"> </w:t>
+            </w:r>
+            <w:r>
+              <w:rPr>
+                <w:rFonts w:ascii="TH SarabunPSK" w:eastAsia="Times New Roman" w:hAnsi="TH SarabunPSK" w:cs="TH SarabunPSK"/>
+                <w:sz w:val="36"/>
+                <w:szCs w:val="36"/>
+              </w:rPr>
+              <w:t>{year}</w:t>
+            </w:r>
+            <w:r>
+              <w:rPr>
+                <w:rFonts w:ascii="TH SarabunPSK" w:eastAsia="Times New Roman" w:hAnsi="TH SarabunPSK" w:cs="TH SarabunPSK"/>
+                <w:sz w:val="36"/>
+                <w:szCs w:val="36"/>
+                <w:cs/>
+              </w:rPr>
+              <w:t xml:space="preserve"> </w:t>
             </w:r>
           </w:p>
           <w:p>
             <w:pPr>
               <w:jc w:val="center"/>
               <w:rPr>
-                <w:rFonts w:eastAsia="Times New Roman"/>
-              </w:rPr>
-            </w:pPr>
-            <w:r>
-              <w:rPr>
-                <w:rFonts w:eastAsia="Times New Roman" w:hint="cs"/>
+                <w:rFonts w:ascii="TH SarabunPSK" w:eastAsia="Times New Roman" w:hAnsi="TH SarabunPSK" w:cs="TH SarabunPSK"/>
+                <w:sz w:val="36"/>
+                <w:szCs w:val="36"/>
+              </w:rPr>
+            </w:pPr>
+            <w:r>
+              <w:rPr>
+                <w:rFonts w:ascii="TH SarabunPSK" w:eastAsia="Times New Roman" w:hAnsi="TH SarabunPSK" w:cs="TH SarabunPSK"/>
+                <w:sz w:val="36"/>
+                <w:szCs w:val="36"/>
                 <w:cs/>
               </w:rPr>
               <w:t>องค์การบริหารส่วนตำบลป่ายุบใน</w:t>
             </w:r>
             <w:r>
               <w:rPr>
-                <w:rFonts w:eastAsia="Times New Roman" w:hint="cs"/>
+                <w:rFonts w:ascii="TH SarabunPSK" w:eastAsia="Times New Roman" w:hAnsi="TH SarabunPSK" w:cs="TH SarabunPSK"/>
+                <w:sz w:val="36"/>
+                <w:szCs w:val="36"/>
               </w:rPr>
               <w:t xml:space="preserve"> </w:t>
             </w:r>
@@ -110,16 +149,30 @@
             <w:pPr>
               <w:jc w:val="center"/>
               <w:rPr>
-                <w:rFonts w:eastAsia="Times New Roman"/>
-              </w:rPr>
-            </w:pPr>
-            <w:r>
-              <w:rPr>
-                <w:rFonts w:eastAsia="Times New Roman" w:hint="cs"/>
+                <w:rFonts w:ascii="TH SarabunPSK" w:eastAsia="Times New Roman" w:hAnsi="TH SarabunPSK" w:cs="TH SarabunPSK"/>
+                <w:sz w:val="36"/>
+                <w:szCs w:val="36"/>
+              </w:rPr>
+            </w:pPr>
+            <w:r>
+              <w:rPr>
+                <w:rFonts w:ascii="TH SarabunPSK" w:eastAsia="Times New Roman" w:hAnsi="TH SarabunPSK" w:cs="TH SarabunPSK"/>
+                <w:sz w:val="36"/>
+                <w:szCs w:val="36"/>
                 <w:cs/>
               </w:rPr>
               <w:t xml:space="preserve">ด้านคุณภาพชีวิตและความปลอดภัยในทรัพย์สิน </w:t>
             </w:r>
+          </w:p>
+          <w:p>
+            <w:pPr>
+              <w:jc w:val="center"/>
+              <w:rPr>
+                <w:rFonts w:ascii="TH SarabunPSK" w:eastAsia="Times New Roman" w:hAnsi="TH SarabunPSK" w:cs="TH SarabunPSK"/>
+                <w:sz w:val="36"/>
+                <w:szCs w:val="36"/>
+              </w:rPr>
+            </w:pPr>
           </w:p>
         </w:tc>
       </w:tr>
@@ -127,7 +180,7 @@
     <w:p>
       <w:pPr>
         <w:rPr>
-          <w:rFonts w:eastAsia="Times New Roman"/>
+          <w:rFonts w:ascii="TH SarabunPSK" w:eastAsia="Times New Roman" w:hAnsi="TH SarabunPSK" w:cs="TH SarabunPSK"/>
           <w:vanish/>
         </w:rPr>
       </w:pPr>
@@ -145,8 +198,8 @@
         <w:tblLook w:val="04A0" w:firstRow="1" w:lastRow="0" w:firstColumn="1" w:lastColumn="0" w:noHBand="0" w:noVBand="1"/>
       </w:tblPr>
       <w:tblGrid>
-        <w:gridCol w:w="7229"/>
-        <w:gridCol w:w="1180"/>
+        <w:gridCol w:w="6435"/>
+        <w:gridCol w:w="1974"/>
         <w:gridCol w:w="707"/>
       </w:tblGrid>
       <w:tr>
@@ -155,55 +208,68 @@
         </w:trPr>
         <w:tc>
           <w:tcPr>
-            <w:tcW w:w="7184" w:type="dxa"/>
-            <w:vAlign w:val="center"/>
-            <w:hideMark/>
-          </w:tcPr>
-          <w:p>
-            <w:pPr>
-              <w:rPr>
-                <w:rFonts w:eastAsia="Times New Roman"/>
-                <w:cs/>
-              </w:rPr>
-            </w:pPr>
-            <w:r>
-              <w:rPr>
-                <w:rFonts w:eastAsia="Times New Roman" w:hint="cs"/>
-              </w:rPr>
-              <w:t>6.1</w:t>
-            </w:r>
-            <w:r>
-              <w:rPr>
-                <w:rFonts w:eastAsia="Times New Roman"/>
-              </w:rPr>
-              <w:t xml:space="preserve">  </w:t>
-            </w:r>
-            <w:r>
-              <w:rPr>
-                <w:rFonts w:eastAsia="Times New Roman" w:hint="cs"/>
-                <w:cs/>
-              </w:rPr>
-              <w:t>คดีเด็กและเยาวชนที่ถูกดำเนินคดี  จำนวน</w:t>
-            </w:r>
-          </w:p>
-        </w:tc>
-        <w:tc>
-          <w:tcPr>
-            <w:tcW w:w="1150" w:type="dxa"/>
-            <w:vAlign w:val="center"/>
-            <w:hideMark/>
-          </w:tcPr>
-          <w:p>
-            <w:pPr>
-              <w:rPr>
-                <w:rFonts w:eastAsia="Times New Roman"/>
-              </w:rPr>
-            </w:pPr>
-            <w:r>
-              <w:rPr>
-                <w:rFonts w:eastAsia="Times New Roman" w:hint="cs"/>
-              </w:rPr>
-              <w:t xml:space="preserve">0 </w:t>
+            <w:tcW w:w="6390" w:type="dxa"/>
+            <w:vAlign w:val="center"/>
+            <w:hideMark/>
+          </w:tcPr>
+          <w:p>
+            <w:pPr>
+              <w:rPr>
+                <w:rFonts w:ascii="TH SarabunPSK" w:eastAsia="Times New Roman" w:hAnsi="TH SarabunPSK" w:cs="TH SarabunPSK"/>
+                <w:cs/>
+              </w:rPr>
+            </w:pPr>
+            <w:r>
+              <w:rPr>
+                <w:rFonts w:ascii="TH SarabunPSK" w:eastAsia="Times New Roman" w:hAnsi="TH SarabunPSK" w:cs="TH SarabunPSK"/>
+              </w:rPr>
+              <w:t xml:space="preserve">6.1  </w:t>
+            </w:r>
+            <w:r>
+              <w:rPr>
+                <w:rFonts w:ascii="TH SarabunPSK" w:eastAsia="Times New Roman" w:hAnsi="TH SarabunPSK" w:cs="TH SarabunPSK"/>
+                <w:cs/>
+              </w:rPr>
+              <w:t xml:space="preserve">คดีเด็กและเยาวชนที่ถูกดำเนินคดี  </w:t>
+            </w:r>
+          </w:p>
+        </w:tc>
+        <w:tc>
+          <w:tcPr>
+            <w:tcW w:w="1944" w:type="dxa"/>
+            <w:vAlign w:val="center"/>
+            <w:hideMark/>
+          </w:tcPr>
+          <w:p>
+            <w:pPr>
+              <w:rPr>
+                <w:rFonts w:ascii="TH SarabunPSK" w:eastAsia="Times New Roman" w:hAnsi="TH SarabunPSK" w:cs="TH SarabunPSK"/>
+              </w:rPr>
+            </w:pPr>
+            <w:r>
+              <w:rPr>
+                <w:rFonts w:ascii="TH SarabunPSK" w:eastAsia="Times New Roman" w:hAnsi="TH SarabunPSK" w:cs="TH SarabunPSK" w:hint="cs"/>
+                <w:cs/>
+              </w:rPr>
+              <w:t xml:space="preserve">จำนวน </w:t>
+            </w:r>
+            <w:r>
+              <w:rPr>
+                <w:rFonts w:ascii="TH SarabunPSK" w:eastAsia="Times New Roman" w:hAnsi="TH SarabunPSK" w:cs="TH SarabunPSK"/>
+              </w:rPr>
+              <w:t xml:space="preserve"> </w:t>
+            </w:r>
+            <w:r>
+              <w:rPr>
+                <w:rFonts w:ascii="TH SarabunPSK" w:eastAsia="Times New Roman" w:hAnsi="TH SarabunPSK" w:cs="TH SarabunPSK"/>
+              </w:rPr>
+              <w:t>{no6_1}</w:t>
+            </w:r>
+            <w:r>
+              <w:rPr>
+                <w:rFonts w:ascii="TH SarabunPSK" w:eastAsia="Times New Roman" w:hAnsi="TH SarabunPSK" w:cs="TH SarabunPSK"/>
+              </w:rPr>
+              <w:t xml:space="preserve"> </w:t>
             </w:r>
           </w:p>
         </w:tc>
@@ -216,19 +282,19 @@
           <w:p>
             <w:pPr>
               <w:rPr>
-                <w:rFonts w:eastAsia="Times New Roman"/>
-              </w:rPr>
-            </w:pPr>
-            <w:r>
-              <w:rPr>
-                <w:rFonts w:eastAsia="Times New Roman" w:hint="cs"/>
+                <w:rFonts w:ascii="TH SarabunPSK" w:eastAsia="Times New Roman" w:hAnsi="TH SarabunPSK" w:cs="TH SarabunPSK"/>
+              </w:rPr>
+            </w:pPr>
+            <w:r>
+              <w:rPr>
+                <w:rFonts w:ascii="TH SarabunPSK" w:eastAsia="Times New Roman" w:hAnsi="TH SarabunPSK" w:cs="TH SarabunPSK"/>
                 <w:cs/>
               </w:rPr>
               <w:t>คดี/ปี</w:t>
             </w:r>
             <w:r>
               <w:rPr>
-                <w:rFonts w:eastAsia="Times New Roman" w:hint="cs"/>
+                <w:rFonts w:ascii="TH SarabunPSK" w:eastAsia="Times New Roman" w:hAnsi="TH SarabunPSK" w:cs="TH SarabunPSK"/>
               </w:rPr>
               <w:t xml:space="preserve"> </w:t>
             </w:r>
@@ -241,55 +307,62 @@
         </w:trPr>
         <w:tc>
           <w:tcPr>
-            <w:tcW w:w="7184" w:type="dxa"/>
-            <w:vAlign w:val="center"/>
-            <w:hideMark/>
-          </w:tcPr>
-          <w:p>
-            <w:pPr>
-              <w:rPr>
-                <w:rFonts w:eastAsia="Times New Roman"/>
-                <w:cs/>
-              </w:rPr>
-            </w:pPr>
-            <w:r>
-              <w:rPr>
-                <w:rFonts w:eastAsia="Times New Roman" w:hint="cs"/>
-              </w:rPr>
-              <w:t>6.2</w:t>
-            </w:r>
-            <w:r>
-              <w:rPr>
-                <w:rFonts w:eastAsia="Times New Roman"/>
-              </w:rPr>
-              <w:t xml:space="preserve">  </w:t>
-            </w:r>
-            <w:r>
-              <w:rPr>
-                <w:rFonts w:eastAsia="Times New Roman" w:hint="cs"/>
-                <w:cs/>
-              </w:rPr>
-              <w:t>คดีอุกฉกรรจ์และสะเทือนขวัญ  จำนวน</w:t>
-            </w:r>
-          </w:p>
-        </w:tc>
-        <w:tc>
-          <w:tcPr>
-            <w:tcW w:w="1150" w:type="dxa"/>
-            <w:vAlign w:val="center"/>
-            <w:hideMark/>
-          </w:tcPr>
-          <w:p>
-            <w:pPr>
-              <w:rPr>
-                <w:rFonts w:eastAsia="Times New Roman"/>
-              </w:rPr>
-            </w:pPr>
-            <w:r>
-              <w:rPr>
-                <w:rFonts w:eastAsia="Times New Roman" w:hint="cs"/>
-              </w:rPr>
-              <w:t>0</w:t>
+            <w:tcW w:w="6390" w:type="dxa"/>
+            <w:vAlign w:val="center"/>
+            <w:hideMark/>
+          </w:tcPr>
+          <w:p>
+            <w:pPr>
+              <w:rPr>
+                <w:rFonts w:ascii="TH SarabunPSK" w:eastAsia="Times New Roman" w:hAnsi="TH SarabunPSK" w:cs="TH SarabunPSK"/>
+                <w:cs/>
+              </w:rPr>
+            </w:pPr>
+            <w:r>
+              <w:rPr>
+                <w:rFonts w:ascii="TH SarabunPSK" w:eastAsia="Times New Roman" w:hAnsi="TH SarabunPSK" w:cs="TH SarabunPSK"/>
+              </w:rPr>
+              <w:t xml:space="preserve">6.2  </w:t>
+            </w:r>
+            <w:r>
+              <w:rPr>
+                <w:rFonts w:ascii="TH SarabunPSK" w:eastAsia="Times New Roman" w:hAnsi="TH SarabunPSK" w:cs="TH SarabunPSK"/>
+                <w:cs/>
+              </w:rPr>
+              <w:t xml:space="preserve">คดีอุกฉกรรจ์และสะเทือนขวัญ  </w:t>
+            </w:r>
+          </w:p>
+        </w:tc>
+        <w:tc>
+          <w:tcPr>
+            <w:tcW w:w="1944" w:type="dxa"/>
+            <w:vAlign w:val="center"/>
+            <w:hideMark/>
+          </w:tcPr>
+          <w:p>
+            <w:pPr>
+              <w:rPr>
+                <w:rFonts w:ascii="TH SarabunPSK" w:eastAsia="Times New Roman" w:hAnsi="TH SarabunPSK" w:cs="TH SarabunPSK"/>
+              </w:rPr>
+            </w:pPr>
+            <w:r>
+              <w:rPr>
+                <w:rFonts w:ascii="TH SarabunPSK" w:eastAsia="Times New Roman" w:hAnsi="TH SarabunPSK" w:cs="TH SarabunPSK" w:hint="cs"/>
+                <w:cs/>
+              </w:rPr>
+              <w:t xml:space="preserve">จำนวน </w:t>
+            </w:r>
+            <w:r>
+              <w:rPr>
+                <w:rFonts w:ascii="TH SarabunPSK" w:eastAsia="Times New Roman" w:hAnsi="TH SarabunPSK" w:cs="TH SarabunPSK"/>
+              </w:rPr>
+              <w:t xml:space="preserve"> </w:t>
+            </w:r>
+            <w:r>
+              <w:rPr>
+                <w:rFonts w:ascii="TH SarabunPSK" w:eastAsia="Times New Roman" w:hAnsi="TH SarabunPSK" w:cs="TH SarabunPSK"/>
+              </w:rPr>
+              <w:t>{no6_2}</w:t>
             </w:r>
           </w:p>
         </w:tc>
@@ -302,19 +375,19 @@
           <w:p>
             <w:pPr>
               <w:rPr>
-                <w:rFonts w:eastAsia="Times New Roman"/>
-              </w:rPr>
-            </w:pPr>
-            <w:r>
-              <w:rPr>
-                <w:rFonts w:eastAsia="Times New Roman" w:hint="cs"/>
+                <w:rFonts w:ascii="TH SarabunPSK" w:eastAsia="Times New Roman" w:hAnsi="TH SarabunPSK" w:cs="TH SarabunPSK"/>
+              </w:rPr>
+            </w:pPr>
+            <w:r>
+              <w:rPr>
+                <w:rFonts w:ascii="TH SarabunPSK" w:eastAsia="Times New Roman" w:hAnsi="TH SarabunPSK" w:cs="TH SarabunPSK"/>
                 <w:cs/>
               </w:rPr>
               <w:t>คดี/ปี</w:t>
             </w:r>
             <w:r>
               <w:rPr>
-                <w:rFonts w:eastAsia="Times New Roman" w:hint="cs"/>
+                <w:rFonts w:ascii="TH SarabunPSK" w:eastAsia="Times New Roman" w:hAnsi="TH SarabunPSK" w:cs="TH SarabunPSK"/>
               </w:rPr>
               <w:t xml:space="preserve"> </w:t>
             </w:r>
@@ -327,55 +400,70 @@
         </w:trPr>
         <w:tc>
           <w:tcPr>
-            <w:tcW w:w="7184" w:type="dxa"/>
-            <w:vAlign w:val="center"/>
-            <w:hideMark/>
-          </w:tcPr>
-          <w:p>
-            <w:pPr>
-              <w:rPr>
-                <w:rFonts w:eastAsia="Times New Roman"/>
-                <w:cs/>
-              </w:rPr>
-            </w:pPr>
-            <w:r>
-              <w:rPr>
-                <w:rFonts w:eastAsia="Times New Roman" w:hint="cs"/>
-              </w:rPr>
-              <w:t>6.3</w:t>
-            </w:r>
-            <w:r>
-              <w:rPr>
-                <w:rFonts w:eastAsia="Times New Roman"/>
-              </w:rPr>
-              <w:t xml:space="preserve">  </w:t>
-            </w:r>
-            <w:r>
-              <w:rPr>
-                <w:rFonts w:eastAsia="Times New Roman" w:hint="cs"/>
-                <w:cs/>
-              </w:rPr>
-              <w:t>คดีชีวิต  ร่างกายและเพศ  จำนวน</w:t>
-            </w:r>
-          </w:p>
-        </w:tc>
-        <w:tc>
-          <w:tcPr>
-            <w:tcW w:w="1150" w:type="dxa"/>
-            <w:vAlign w:val="center"/>
-            <w:hideMark/>
-          </w:tcPr>
-          <w:p>
-            <w:pPr>
-              <w:rPr>
-                <w:rFonts w:eastAsia="Times New Roman"/>
-              </w:rPr>
-            </w:pPr>
-            <w:r>
-              <w:rPr>
-                <w:rFonts w:eastAsia="Times New Roman" w:hint="cs"/>
-              </w:rPr>
-              <w:t>0</w:t>
+            <w:tcW w:w="6390" w:type="dxa"/>
+            <w:vAlign w:val="center"/>
+            <w:hideMark/>
+          </w:tcPr>
+          <w:p>
+            <w:pPr>
+              <w:rPr>
+                <w:rFonts w:ascii="TH SarabunPSK" w:eastAsia="Times New Roman" w:hAnsi="TH SarabunPSK" w:cs="TH SarabunPSK"/>
+                <w:cs/>
+              </w:rPr>
+            </w:pPr>
+            <w:r>
+              <w:rPr>
+                <w:rFonts w:ascii="TH SarabunPSK" w:eastAsia="Times New Roman" w:hAnsi="TH SarabunPSK" w:cs="TH SarabunPSK"/>
+              </w:rPr>
+              <w:t xml:space="preserve">6.3  </w:t>
+            </w:r>
+            <w:r>
+              <w:rPr>
+                <w:rFonts w:ascii="TH SarabunPSK" w:eastAsia="Times New Roman" w:hAnsi="TH SarabunPSK" w:cs="TH SarabunPSK"/>
+                <w:cs/>
+              </w:rPr>
+              <w:t xml:space="preserve">คดีชีวิต  ร่างกายและเพศ  </w:t>
+            </w:r>
+          </w:p>
+        </w:tc>
+        <w:tc>
+          <w:tcPr>
+            <w:tcW w:w="1944" w:type="dxa"/>
+            <w:vAlign w:val="center"/>
+            <w:hideMark/>
+          </w:tcPr>
+          <w:p>
+            <w:pPr>
+              <w:rPr>
+                <w:rFonts w:ascii="TH SarabunPSK" w:eastAsia="Times New Roman" w:hAnsi="TH SarabunPSK" w:cs="TH SarabunPSK"/>
+              </w:rPr>
+            </w:pPr>
+            <w:r>
+              <w:rPr>
+                <w:rFonts w:ascii="TH SarabunPSK" w:eastAsia="Times New Roman" w:hAnsi="TH SarabunPSK" w:cs="TH SarabunPSK" w:hint="cs"/>
+                <w:cs/>
+              </w:rPr>
+              <w:t>จำนวน</w:t>
+            </w:r>
+            <w:r>
+              <w:rPr>
+                <w:rFonts w:ascii="TH SarabunPSK" w:eastAsia="Times New Roman" w:hAnsi="TH SarabunPSK" w:cs="TH SarabunPSK" w:hint="cs"/>
+                <w:cs/>
+              </w:rPr>
+              <w:t xml:space="preserve"> </w:t>
+            </w:r>
+            <w:r>
+              <w:rPr>
+                <w:rFonts w:ascii="TH SarabunPSK" w:eastAsia="Times New Roman" w:hAnsi="TH SarabunPSK" w:cs="TH SarabunPSK" w:hint="cs"/>
+                <w:cs/>
+              </w:rPr>
+              <w:t xml:space="preserve"> </w:t>
+            </w:r>
+            <w:r>
+              <w:rPr>
+                <w:rFonts w:ascii="TH SarabunPSK" w:eastAsia="Times New Roman" w:hAnsi="TH SarabunPSK" w:cs="TH SarabunPSK"/>
+              </w:rPr>
+              <w:t>{no6_3}</w:t>
             </w:r>
           </w:p>
         </w:tc>
@@ -388,19 +476,19 @@
           <w:p>
             <w:pPr>
               <w:rPr>
-                <w:rFonts w:eastAsia="Times New Roman"/>
-              </w:rPr>
-            </w:pPr>
-            <w:r>
-              <w:rPr>
-                <w:rFonts w:eastAsia="Times New Roman" w:hint="cs"/>
+                <w:rFonts w:ascii="TH SarabunPSK" w:eastAsia="Times New Roman" w:hAnsi="TH SarabunPSK" w:cs="TH SarabunPSK"/>
+              </w:rPr>
+            </w:pPr>
+            <w:r>
+              <w:rPr>
+                <w:rFonts w:ascii="TH SarabunPSK" w:eastAsia="Times New Roman" w:hAnsi="TH SarabunPSK" w:cs="TH SarabunPSK"/>
                 <w:cs/>
               </w:rPr>
               <w:t>คดี/ปี</w:t>
             </w:r>
             <w:r>
               <w:rPr>
-                <w:rFonts w:eastAsia="Times New Roman" w:hint="cs"/>
+                <w:rFonts w:ascii="TH SarabunPSK" w:eastAsia="Times New Roman" w:hAnsi="TH SarabunPSK" w:cs="TH SarabunPSK"/>
               </w:rPr>
               <w:t xml:space="preserve"> </w:t>
             </w:r>
@@ -413,26 +501,26 @@
         </w:trPr>
         <w:tc>
           <w:tcPr>
-            <w:tcW w:w="7184" w:type="dxa"/>
-            <w:vAlign w:val="center"/>
-            <w:hideMark/>
-          </w:tcPr>
-          <w:p>
-            <w:pPr>
-              <w:rPr>
-                <w:rFonts w:eastAsia="Times New Roman"/>
-                <w:cs/>
-              </w:rPr>
-            </w:pPr>
-            <w:r>
-              <w:rPr>
-                <w:rFonts w:eastAsia="Times New Roman" w:hint="cs"/>
+            <w:tcW w:w="6390" w:type="dxa"/>
+            <w:vAlign w:val="center"/>
+            <w:hideMark/>
+          </w:tcPr>
+          <w:p>
+            <w:pPr>
+              <w:rPr>
+                <w:rFonts w:ascii="TH SarabunPSK" w:eastAsia="Times New Roman" w:hAnsi="TH SarabunPSK" w:cs="TH SarabunPSK"/>
+                <w:cs/>
+              </w:rPr>
+            </w:pPr>
+            <w:r>
+              <w:rPr>
+                <w:rFonts w:ascii="TH SarabunPSK" w:eastAsia="Times New Roman" w:hAnsi="TH SarabunPSK" w:cs="TH SarabunPSK"/>
               </w:rPr>
               <w:t xml:space="preserve">6.4  </w:t>
             </w:r>
             <w:r>
               <w:rPr>
-                <w:rFonts w:eastAsia="Times New Roman" w:hint="cs"/>
+                <w:rFonts w:ascii="TH SarabunPSK" w:eastAsia="Times New Roman" w:hAnsi="TH SarabunPSK" w:cs="TH SarabunPSK"/>
                 <w:cs/>
               </w:rPr>
               <w:t>คดียาเสพติด</w:t>
@@ -441,21 +529,42 @@
         </w:tc>
         <w:tc>
           <w:tcPr>
-            <w:tcW w:w="1150" w:type="dxa"/>
-            <w:vAlign w:val="center"/>
-            <w:hideMark/>
-          </w:tcPr>
-          <w:p>
-            <w:pPr>
-              <w:rPr>
-                <w:rFonts w:eastAsia="Times New Roman"/>
-              </w:rPr>
-            </w:pPr>
-            <w:r>
-              <w:rPr>
-                <w:rFonts w:eastAsia="Times New Roman" w:hint="cs"/>
-              </w:rPr>
-              <w:t>0</w:t>
+            <w:tcW w:w="1944" w:type="dxa"/>
+            <w:vAlign w:val="center"/>
+            <w:hideMark/>
+          </w:tcPr>
+          <w:p>
+            <w:pPr>
+              <w:rPr>
+                <w:rFonts w:ascii="TH SarabunPSK" w:eastAsia="Times New Roman" w:hAnsi="TH SarabunPSK" w:cs="TH SarabunPSK"/>
+              </w:rPr>
+            </w:pPr>
+            <w:r>
+              <w:rPr>
+                <w:rFonts w:ascii="TH SarabunPSK" w:eastAsia="Times New Roman" w:hAnsi="TH SarabunPSK" w:cs="TH SarabunPSK" w:hint="cs"/>
+                <w:cs/>
+              </w:rPr>
+              <w:t>จำนวน</w:t>
+            </w:r>
+            <w:r>
+              <w:rPr>
+                <w:rFonts w:ascii="TH SarabunPSK" w:eastAsia="Times New Roman" w:hAnsi="TH SarabunPSK" w:cs="TH SarabunPSK" w:hint="cs"/>
+                <w:cs/>
+              </w:rPr>
+              <w:t xml:space="preserve"> </w:t>
+            </w:r>
+            <w:r>
+              <w:rPr>
+                <w:rFonts w:ascii="TH SarabunPSK" w:eastAsia="Times New Roman" w:hAnsi="TH SarabunPSK" w:cs="TH SarabunPSK" w:hint="cs"/>
+                <w:cs/>
+              </w:rPr>
+              <w:t xml:space="preserve"> </w:t>
+            </w:r>
+            <w:r>
+              <w:rPr>
+                <w:rFonts w:ascii="TH SarabunPSK" w:eastAsia="Times New Roman" w:hAnsi="TH SarabunPSK" w:cs="TH SarabunPSK"/>
+              </w:rPr>
+              <w:t>{no6_4}</w:t>
             </w:r>
           </w:p>
         </w:tc>
@@ -468,19 +577,19 @@
           <w:p>
             <w:pPr>
               <w:rPr>
-                <w:rFonts w:eastAsia="Times New Roman"/>
-              </w:rPr>
-            </w:pPr>
-            <w:r>
-              <w:rPr>
-                <w:rFonts w:eastAsia="Times New Roman" w:hint="cs"/>
+                <w:rFonts w:ascii="TH SarabunPSK" w:eastAsia="Times New Roman" w:hAnsi="TH SarabunPSK" w:cs="TH SarabunPSK"/>
+              </w:rPr>
+            </w:pPr>
+            <w:r>
+              <w:rPr>
+                <w:rFonts w:ascii="TH SarabunPSK" w:eastAsia="Times New Roman" w:hAnsi="TH SarabunPSK" w:cs="TH SarabunPSK"/>
                 <w:cs/>
               </w:rPr>
               <w:t>คดี/ปี</w:t>
             </w:r>
             <w:r>
               <w:rPr>
-                <w:rFonts w:eastAsia="Times New Roman" w:hint="cs"/>
+                <w:rFonts w:ascii="TH SarabunPSK" w:eastAsia="Times New Roman" w:hAnsi="TH SarabunPSK" w:cs="TH SarabunPSK"/>
               </w:rPr>
               <w:t xml:space="preserve"> </w:t>
             </w:r>
@@ -493,55 +602,62 @@
         </w:trPr>
         <w:tc>
           <w:tcPr>
-            <w:tcW w:w="7184" w:type="dxa"/>
-            <w:vAlign w:val="center"/>
-            <w:hideMark/>
-          </w:tcPr>
-          <w:p>
-            <w:pPr>
-              <w:rPr>
-                <w:rFonts w:eastAsia="Times New Roman"/>
-                <w:cs/>
-              </w:rPr>
-            </w:pPr>
-            <w:r>
-              <w:rPr>
-                <w:rFonts w:eastAsia="Times New Roman" w:hint="cs"/>
-              </w:rPr>
-              <w:t>6.5</w:t>
-            </w:r>
-            <w:r>
-              <w:rPr>
-                <w:rFonts w:eastAsia="Times New Roman"/>
-              </w:rPr>
-              <w:t xml:space="preserve">  </w:t>
-            </w:r>
-            <w:r>
-              <w:rPr>
-                <w:rFonts w:eastAsia="Times New Roman" w:hint="cs"/>
-                <w:cs/>
-              </w:rPr>
-              <w:t>คดีเกี่ยวกับปราบปรามการค้าประเวณี  จำนวน</w:t>
-            </w:r>
-          </w:p>
-        </w:tc>
-        <w:tc>
-          <w:tcPr>
-            <w:tcW w:w="1150" w:type="dxa"/>
-            <w:vAlign w:val="center"/>
-            <w:hideMark/>
-          </w:tcPr>
-          <w:p>
-            <w:pPr>
-              <w:rPr>
-                <w:rFonts w:eastAsia="Times New Roman"/>
-              </w:rPr>
-            </w:pPr>
-            <w:r>
-              <w:rPr>
-                <w:rFonts w:eastAsia="Times New Roman" w:hint="cs"/>
-              </w:rPr>
-              <w:t>0</w:t>
+            <w:tcW w:w="6390" w:type="dxa"/>
+            <w:vAlign w:val="center"/>
+            <w:hideMark/>
+          </w:tcPr>
+          <w:p>
+            <w:pPr>
+              <w:rPr>
+                <w:rFonts w:ascii="TH SarabunPSK" w:eastAsia="Times New Roman" w:hAnsi="TH SarabunPSK" w:cs="TH SarabunPSK"/>
+                <w:cs/>
+              </w:rPr>
+            </w:pPr>
+            <w:r>
+              <w:rPr>
+                <w:rFonts w:ascii="TH SarabunPSK" w:eastAsia="Times New Roman" w:hAnsi="TH SarabunPSK" w:cs="TH SarabunPSK"/>
+              </w:rPr>
+              <w:t xml:space="preserve">6.5  </w:t>
+            </w:r>
+            <w:r>
+              <w:rPr>
+                <w:rFonts w:ascii="TH SarabunPSK" w:eastAsia="Times New Roman" w:hAnsi="TH SarabunPSK" w:cs="TH SarabunPSK"/>
+                <w:cs/>
+              </w:rPr>
+              <w:t xml:space="preserve">คดีเกี่ยวกับปราบปรามการค้าประเวณี  </w:t>
+            </w:r>
+          </w:p>
+        </w:tc>
+        <w:tc>
+          <w:tcPr>
+            <w:tcW w:w="1944" w:type="dxa"/>
+            <w:vAlign w:val="center"/>
+            <w:hideMark/>
+          </w:tcPr>
+          <w:p>
+            <w:pPr>
+              <w:rPr>
+                <w:rFonts w:ascii="TH SarabunPSK" w:eastAsia="Times New Roman" w:hAnsi="TH SarabunPSK" w:cs="TH SarabunPSK"/>
+              </w:rPr>
+            </w:pPr>
+            <w:r>
+              <w:rPr>
+                <w:rFonts w:ascii="TH SarabunPSK" w:eastAsia="Times New Roman" w:hAnsi="TH SarabunPSK" w:cs="TH SarabunPSK" w:hint="cs"/>
+                <w:cs/>
+              </w:rPr>
+              <w:t xml:space="preserve">จำนวน </w:t>
+            </w:r>
+            <w:r>
+              <w:rPr>
+                <w:rFonts w:ascii="TH SarabunPSK" w:eastAsia="Times New Roman" w:hAnsi="TH SarabunPSK" w:cs="TH SarabunPSK"/>
+              </w:rPr>
+              <w:t xml:space="preserve"> </w:t>
+            </w:r>
+            <w:r>
+              <w:rPr>
+                <w:rFonts w:ascii="TH SarabunPSK" w:eastAsia="Times New Roman" w:hAnsi="TH SarabunPSK" w:cs="TH SarabunPSK"/>
+              </w:rPr>
+              <w:t>{no6_5}</w:t>
             </w:r>
           </w:p>
         </w:tc>
@@ -554,19 +670,19 @@
           <w:p>
             <w:pPr>
               <w:rPr>
-                <w:rFonts w:eastAsia="Times New Roman"/>
-              </w:rPr>
-            </w:pPr>
-            <w:r>
-              <w:rPr>
-                <w:rFonts w:eastAsia="Times New Roman" w:hint="cs"/>
+                <w:rFonts w:ascii="TH SarabunPSK" w:eastAsia="Times New Roman" w:hAnsi="TH SarabunPSK" w:cs="TH SarabunPSK"/>
+              </w:rPr>
+            </w:pPr>
+            <w:r>
+              <w:rPr>
+                <w:rFonts w:ascii="TH SarabunPSK" w:eastAsia="Times New Roman" w:hAnsi="TH SarabunPSK" w:cs="TH SarabunPSK"/>
                 <w:cs/>
               </w:rPr>
               <w:t>คดี/ปี</w:t>
             </w:r>
             <w:r>
               <w:rPr>
-                <w:rFonts w:eastAsia="Times New Roman" w:hint="cs"/>
+                <w:rFonts w:ascii="TH SarabunPSK" w:eastAsia="Times New Roman" w:hAnsi="TH SarabunPSK" w:cs="TH SarabunPSK"/>
               </w:rPr>
               <w:t xml:space="preserve"> </w:t>
             </w:r>
@@ -579,55 +695,75 @@
         </w:trPr>
         <w:tc>
           <w:tcPr>
-            <w:tcW w:w="7184" w:type="dxa"/>
-            <w:vAlign w:val="center"/>
-            <w:hideMark/>
-          </w:tcPr>
-          <w:p>
-            <w:pPr>
-              <w:rPr>
-                <w:rFonts w:eastAsia="Times New Roman"/>
-                <w:cs/>
-              </w:rPr>
-            </w:pPr>
-            <w:r>
-              <w:rPr>
-                <w:rFonts w:eastAsia="Times New Roman" w:hint="cs"/>
-              </w:rPr>
-              <w:t>6.6</w:t>
-            </w:r>
-            <w:r>
-              <w:rPr>
-                <w:rFonts w:eastAsia="Times New Roman"/>
-              </w:rPr>
-              <w:t xml:space="preserve">  </w:t>
-            </w:r>
-            <w:r>
-              <w:rPr>
-                <w:rFonts w:eastAsia="Times New Roman" w:hint="cs"/>
-                <w:cs/>
-              </w:rPr>
-              <w:t>คดีการมีและเผยแพร่วัตถุลามก  จำนวน</w:t>
-            </w:r>
-          </w:p>
-        </w:tc>
-        <w:tc>
-          <w:tcPr>
-            <w:tcW w:w="1150" w:type="dxa"/>
-            <w:vAlign w:val="center"/>
-            <w:hideMark/>
-          </w:tcPr>
-          <w:p>
-            <w:pPr>
-              <w:rPr>
-                <w:rFonts w:eastAsia="Times New Roman"/>
-              </w:rPr>
-            </w:pPr>
-            <w:r>
-              <w:rPr>
-                <w:rFonts w:eastAsia="Times New Roman" w:hint="cs"/>
-              </w:rPr>
-              <w:t xml:space="preserve">0 </w:t>
+            <w:tcW w:w="6390" w:type="dxa"/>
+            <w:vAlign w:val="center"/>
+            <w:hideMark/>
+          </w:tcPr>
+          <w:p>
+            <w:pPr>
+              <w:rPr>
+                <w:rFonts w:ascii="TH SarabunPSK" w:eastAsia="Times New Roman" w:hAnsi="TH SarabunPSK" w:cs="TH SarabunPSK"/>
+                <w:cs/>
+              </w:rPr>
+            </w:pPr>
+            <w:r>
+              <w:rPr>
+                <w:rFonts w:ascii="TH SarabunPSK" w:eastAsia="Times New Roman" w:hAnsi="TH SarabunPSK" w:cs="TH SarabunPSK"/>
+              </w:rPr>
+              <w:t xml:space="preserve">6.6  </w:t>
+            </w:r>
+            <w:r>
+              <w:rPr>
+                <w:rFonts w:ascii="TH SarabunPSK" w:eastAsia="Times New Roman" w:hAnsi="TH SarabunPSK" w:cs="TH SarabunPSK"/>
+                <w:cs/>
+              </w:rPr>
+              <w:t xml:space="preserve">คดีการมีและเผยแพร่วัตถุลามก  </w:t>
+            </w:r>
+          </w:p>
+        </w:tc>
+        <w:tc>
+          <w:tcPr>
+            <w:tcW w:w="1944" w:type="dxa"/>
+            <w:vAlign w:val="center"/>
+            <w:hideMark/>
+          </w:tcPr>
+          <w:p>
+            <w:pPr>
+              <w:rPr>
+                <w:rFonts w:ascii="TH SarabunPSK" w:eastAsia="Times New Roman" w:hAnsi="TH SarabunPSK" w:cs="TH SarabunPSK"/>
+              </w:rPr>
+            </w:pPr>
+            <w:r>
+              <w:rPr>
+                <w:rFonts w:ascii="TH SarabunPSK" w:eastAsia="Times New Roman" w:hAnsi="TH SarabunPSK" w:cs="TH SarabunPSK" w:hint="cs"/>
+                <w:cs/>
+              </w:rPr>
+              <w:t xml:space="preserve">จำนวน </w:t>
+            </w:r>
+            <w:r>
+              <w:rPr>
+                <w:rFonts w:ascii="TH SarabunPSK" w:eastAsia="Times New Roman" w:hAnsi="TH SarabunPSK" w:cs="TH SarabunPSK" w:hint="cs"/>
+                <w:cs/>
+              </w:rPr>
+              <w:t xml:space="preserve"> </w:t>
+            </w:r>
+            <w:r>
+              <w:rPr>
+                <w:rFonts w:ascii="TH SarabunPSK" w:eastAsia="Times New Roman" w:hAnsi="TH SarabunPSK" w:cs="TH SarabunPSK"/>
+              </w:rPr>
+              <w:t>{no6_6}</w:t>
+            </w:r>
+            <w:r>
+              <w:rPr>
+                <w:rFonts w:ascii="TH SarabunPSK" w:eastAsia="Times New Roman" w:hAnsi="TH SarabunPSK" w:cs="TH SarabunPSK"/>
+              </w:rPr>
+              <w:t xml:space="preserve"> </w:t>
+            </w:r>
+            <w:r>
+              <w:rPr>
+                <w:rFonts w:ascii="TH SarabunPSK" w:eastAsia="Times New Roman" w:hAnsi="TH SarabunPSK" w:cs="TH SarabunPSK"/>
+              </w:rPr>
+              <w:t xml:space="preserve"> </w:t>
             </w:r>
           </w:p>
         </w:tc>
@@ -640,19 +776,19 @@
           <w:p>
             <w:pPr>
               <w:rPr>
-                <w:rFonts w:eastAsia="Times New Roman"/>
-              </w:rPr>
-            </w:pPr>
-            <w:r>
-              <w:rPr>
-                <w:rFonts w:eastAsia="Times New Roman" w:hint="cs"/>
+                <w:rFonts w:ascii="TH SarabunPSK" w:eastAsia="Times New Roman" w:hAnsi="TH SarabunPSK" w:cs="TH SarabunPSK"/>
+              </w:rPr>
+            </w:pPr>
+            <w:r>
+              <w:rPr>
+                <w:rFonts w:ascii="TH SarabunPSK" w:eastAsia="Times New Roman" w:hAnsi="TH SarabunPSK" w:cs="TH SarabunPSK"/>
                 <w:cs/>
               </w:rPr>
               <w:t>คดี/ปี</w:t>
             </w:r>
             <w:r>
               <w:rPr>
-                <w:rFonts w:eastAsia="Times New Roman" w:hint="cs"/>
+                <w:rFonts w:ascii="TH SarabunPSK" w:eastAsia="Times New Roman" w:hAnsi="TH SarabunPSK" w:cs="TH SarabunPSK"/>
               </w:rPr>
               <w:t xml:space="preserve"> </w:t>
             </w:r>
@@ -665,56 +801,63 @@
         </w:trPr>
         <w:tc>
           <w:tcPr>
-            <w:tcW w:w="7184" w:type="dxa"/>
-            <w:vAlign w:val="center"/>
-            <w:hideMark/>
-          </w:tcPr>
-          <w:p>
-            <w:pPr>
-              <w:rPr>
-                <w:rFonts w:eastAsia="Times New Roman" w:hint="cs"/>
-                <w:cs/>
-              </w:rPr>
-            </w:pPr>
-            <w:r>
-              <w:rPr>
-                <w:rFonts w:eastAsia="Times New Roman" w:hint="cs"/>
-              </w:rPr>
-              <w:t>6.</w:t>
-            </w:r>
-            <w:r>
-              <w:rPr>
-                <w:rFonts w:eastAsia="Times New Roman"/>
-              </w:rPr>
-              <w:t xml:space="preserve">7  </w:t>
-            </w:r>
-            <w:r>
-              <w:rPr>
-                <w:rFonts w:eastAsia="Times New Roman" w:hint="cs"/>
-                <w:cs/>
-              </w:rPr>
-              <w:t>อุบัติเหตุบนท้องถนน  จำนวน</w:t>
-            </w:r>
-          </w:p>
-        </w:tc>
-        <w:tc>
-          <w:tcPr>
-            <w:tcW w:w="1150" w:type="dxa"/>
-            <w:vAlign w:val="center"/>
-            <w:hideMark/>
-          </w:tcPr>
-          <w:p>
-            <w:pPr>
-              <w:rPr>
-                <w:rFonts w:eastAsia="Times New Roman"/>
-              </w:rPr>
-            </w:pPr>
-            <w:r>
-              <w:rPr>
-                <w:rFonts w:eastAsia="Times New Roman" w:hint="cs"/>
-                <w:cs/>
-              </w:rPr>
-              <w:t>0</w:t>
+            <w:tcW w:w="6390" w:type="dxa"/>
+            <w:vAlign w:val="center"/>
+            <w:hideMark/>
+          </w:tcPr>
+          <w:p>
+            <w:pPr>
+              <w:rPr>
+                <w:rFonts w:ascii="TH SarabunPSK" w:eastAsia="Times New Roman" w:hAnsi="TH SarabunPSK" w:cs="TH SarabunPSK"/>
+                <w:cs/>
+              </w:rPr>
+            </w:pPr>
+            <w:r>
+              <w:rPr>
+                <w:rFonts w:ascii="TH SarabunPSK" w:eastAsia="Times New Roman" w:hAnsi="TH SarabunPSK" w:cs="TH SarabunPSK"/>
+              </w:rPr>
+              <w:t xml:space="preserve">6.7  </w:t>
+            </w:r>
+            <w:r>
+              <w:rPr>
+                <w:rFonts w:ascii="TH SarabunPSK" w:eastAsia="Times New Roman" w:hAnsi="TH SarabunPSK" w:cs="TH SarabunPSK"/>
+                <w:cs/>
+              </w:rPr>
+              <w:t xml:space="preserve">อุบัติเหตุบนท้องถนน  </w:t>
+            </w:r>
+          </w:p>
+        </w:tc>
+        <w:tc>
+          <w:tcPr>
+            <w:tcW w:w="1944" w:type="dxa"/>
+            <w:vAlign w:val="center"/>
+            <w:hideMark/>
+          </w:tcPr>
+          <w:p>
+            <w:pPr>
+              <w:rPr>
+                <w:rFonts w:ascii="TH SarabunPSK" w:eastAsia="Times New Roman" w:hAnsi="TH SarabunPSK" w:cs="TH SarabunPSK"/>
+              </w:rPr>
+            </w:pPr>
+            <w:r>
+              <w:rPr>
+                <w:rFonts w:ascii="TH SarabunPSK" w:eastAsia="Times New Roman" w:hAnsi="TH SarabunPSK" w:cs="TH SarabunPSK" w:hint="cs"/>
+                <w:cs/>
+              </w:rPr>
+              <w:t xml:space="preserve">จำนวน </w:t>
+            </w:r>
+            <w:r>
+              <w:rPr>
+                <w:rFonts w:ascii="TH SarabunPSK" w:eastAsia="Times New Roman" w:hAnsi="TH SarabunPSK" w:cs="TH SarabunPSK" w:hint="cs"/>
+                <w:cs/>
+              </w:rPr>
+              <w:t xml:space="preserve"> </w:t>
+            </w:r>
+            <w:r>
+              <w:rPr>
+                <w:rFonts w:ascii="TH SarabunPSK" w:eastAsia="Times New Roman" w:hAnsi="TH SarabunPSK" w:cs="TH SarabunPSK"/>
+              </w:rPr>
+              <w:t>{no6_7}</w:t>
             </w:r>
           </w:p>
         </w:tc>
@@ -727,19 +870,19 @@
           <w:p>
             <w:pPr>
               <w:rPr>
-                <w:rFonts w:eastAsia="Times New Roman"/>
-              </w:rPr>
-            </w:pPr>
-            <w:r>
-              <w:rPr>
-                <w:rFonts w:eastAsia="Times New Roman" w:hint="cs"/>
+                <w:rFonts w:ascii="TH SarabunPSK" w:eastAsia="Times New Roman" w:hAnsi="TH SarabunPSK" w:cs="TH SarabunPSK"/>
+              </w:rPr>
+            </w:pPr>
+            <w:r>
+              <w:rPr>
+                <w:rFonts w:ascii="TH SarabunPSK" w:eastAsia="Times New Roman" w:hAnsi="TH SarabunPSK" w:cs="TH SarabunPSK"/>
                 <w:cs/>
               </w:rPr>
               <w:t>คดี/ปี</w:t>
             </w:r>
             <w:r>
               <w:rPr>
-                <w:rFonts w:eastAsia="Times New Roman" w:hint="cs"/>
+                <w:rFonts w:ascii="TH SarabunPSK" w:eastAsia="Times New Roman" w:hAnsi="TH SarabunPSK" w:cs="TH SarabunPSK"/>
               </w:rPr>
               <w:t xml:space="preserve"> </w:t>
             </w:r>
@@ -752,67 +895,63 @@
         </w:trPr>
         <w:tc>
           <w:tcPr>
-            <w:tcW w:w="7184" w:type="dxa"/>
-            <w:vAlign w:val="center"/>
-            <w:hideMark/>
-          </w:tcPr>
-          <w:p>
-            <w:pPr>
-              <w:rPr>
-                <w:rFonts w:eastAsia="Times New Roman"/>
-                <w:cs/>
-              </w:rPr>
-            </w:pPr>
-            <w:r>
-              <w:rPr>
-                <w:rFonts w:eastAsia="Times New Roman" w:hint="cs"/>
-              </w:rPr>
-              <w:t>6.</w:t>
-            </w:r>
-            <w:r>
-              <w:rPr>
-                <w:rFonts w:eastAsia="Times New Roman"/>
-              </w:rPr>
-              <w:t>8</w:t>
-            </w:r>
-            <w:r>
-              <w:rPr>
-                <w:rFonts w:eastAsia="Times New Roman" w:hint="cs"/>
-              </w:rPr>
-              <w:t xml:space="preserve"> </w:t>
-            </w:r>
-            <w:r>
-              <w:rPr>
-                <w:rFonts w:eastAsia="Times New Roman"/>
-              </w:rPr>
-              <w:t xml:space="preserve">  </w:t>
-            </w:r>
-            <w:r>
-              <w:rPr>
-                <w:rFonts w:eastAsia="Times New Roman" w:hint="cs"/>
-                <w:cs/>
-              </w:rPr>
-              <w:t>ผู้ประสบอันตรายหรือเจ็บป่วยเนื่องจากการทำงาน  จำนวน</w:t>
-            </w:r>
-          </w:p>
-        </w:tc>
-        <w:tc>
-          <w:tcPr>
-            <w:tcW w:w="1150" w:type="dxa"/>
-            <w:vAlign w:val="center"/>
-            <w:hideMark/>
-          </w:tcPr>
-          <w:p>
-            <w:pPr>
-              <w:rPr>
-                <w:rFonts w:eastAsia="Times New Roman"/>
-              </w:rPr>
-            </w:pPr>
-            <w:r>
-              <w:rPr>
-                <w:rFonts w:eastAsia="Times New Roman" w:hint="cs"/>
-              </w:rPr>
-              <w:t>0</w:t>
+            <w:tcW w:w="6390" w:type="dxa"/>
+            <w:vAlign w:val="center"/>
+            <w:hideMark/>
+          </w:tcPr>
+          <w:p>
+            <w:pPr>
+              <w:rPr>
+                <w:rFonts w:ascii="TH SarabunPSK" w:eastAsia="Times New Roman" w:hAnsi="TH SarabunPSK" w:cs="TH SarabunPSK"/>
+                <w:cs/>
+              </w:rPr>
+            </w:pPr>
+            <w:r>
+              <w:rPr>
+                <w:rFonts w:ascii="TH SarabunPSK" w:eastAsia="Times New Roman" w:hAnsi="TH SarabunPSK" w:cs="TH SarabunPSK"/>
+              </w:rPr>
+              <w:t xml:space="preserve">6.8   </w:t>
+            </w:r>
+            <w:r>
+              <w:rPr>
+                <w:rFonts w:ascii="TH SarabunPSK" w:eastAsia="Times New Roman" w:hAnsi="TH SarabunPSK" w:cs="TH SarabunPSK"/>
+                <w:cs/>
+              </w:rPr>
+              <w:t xml:space="preserve">ผู้ประสบอันตรายหรือเจ็บป่วยเนื่องจากการทำงาน  </w:t>
+            </w:r>
+          </w:p>
+        </w:tc>
+        <w:tc>
+          <w:tcPr>
+            <w:tcW w:w="1944" w:type="dxa"/>
+            <w:vAlign w:val="center"/>
+            <w:hideMark/>
+          </w:tcPr>
+          <w:p>
+            <w:pPr>
+              <w:rPr>
+                <w:rFonts w:ascii="TH SarabunPSK" w:eastAsia="Times New Roman" w:hAnsi="TH SarabunPSK" w:cs="TH SarabunPSK"/>
+              </w:rPr>
+            </w:pPr>
+            <w:r>
+              <w:rPr>
+                <w:rFonts w:ascii="TH SarabunPSK" w:eastAsia="Times New Roman" w:hAnsi="TH SarabunPSK" w:cs="TH SarabunPSK" w:hint="cs"/>
+                <w:cs/>
+              </w:rPr>
+              <w:t xml:space="preserve">จำนวน </w:t>
+            </w:r>
+            <w:r>
+              <w:rPr>
+                <w:rFonts w:ascii="TH SarabunPSK" w:eastAsia="Times New Roman" w:hAnsi="TH SarabunPSK" w:cs="TH SarabunPSK" w:hint="cs"/>
+                <w:cs/>
+              </w:rPr>
+              <w:t xml:space="preserve"> </w:t>
+            </w:r>
+            <w:r>
+              <w:rPr>
+                <w:rFonts w:ascii="TH SarabunPSK" w:eastAsia="Times New Roman" w:hAnsi="TH SarabunPSK" w:cs="TH SarabunPSK"/>
+              </w:rPr>
+              <w:t>{no6_8}</w:t>
             </w:r>
           </w:p>
         </w:tc>
@@ -825,19 +964,19 @@
           <w:p>
             <w:pPr>
               <w:rPr>
-                <w:rFonts w:eastAsia="Times New Roman"/>
-              </w:rPr>
-            </w:pPr>
-            <w:r>
-              <w:rPr>
-                <w:rFonts w:eastAsia="Times New Roman" w:hint="cs"/>
+                <w:rFonts w:ascii="TH SarabunPSK" w:eastAsia="Times New Roman" w:hAnsi="TH SarabunPSK" w:cs="TH SarabunPSK"/>
+              </w:rPr>
+            </w:pPr>
+            <w:r>
+              <w:rPr>
+                <w:rFonts w:ascii="TH SarabunPSK" w:eastAsia="Times New Roman" w:hAnsi="TH SarabunPSK" w:cs="TH SarabunPSK"/>
                 <w:cs/>
               </w:rPr>
               <w:t>คน/ปี</w:t>
             </w:r>
             <w:r>
               <w:rPr>
-                <w:rFonts w:eastAsia="Times New Roman" w:hint="cs"/>
+                <w:rFonts w:ascii="TH SarabunPSK" w:eastAsia="Times New Roman" w:hAnsi="TH SarabunPSK" w:cs="TH SarabunPSK"/>
               </w:rPr>
               <w:t xml:space="preserve"> </w:t>
             </w:r>
@@ -850,55 +989,65 @@
         </w:trPr>
         <w:tc>
           <w:tcPr>
-            <w:tcW w:w="7184" w:type="dxa"/>
-            <w:vAlign w:val="center"/>
-            <w:hideMark/>
-          </w:tcPr>
-          <w:p>
-            <w:pPr>
-              <w:rPr>
-                <w:rFonts w:eastAsia="Times New Roman"/>
-                <w:cs/>
-              </w:rPr>
-            </w:pPr>
-            <w:r>
-              <w:rPr>
-                <w:rFonts w:eastAsia="Times New Roman" w:hint="cs"/>
-              </w:rPr>
-              <w:t>6.</w:t>
-            </w:r>
-            <w:r>
-              <w:rPr>
-                <w:rFonts w:eastAsia="Times New Roman"/>
-              </w:rPr>
-              <w:t xml:space="preserve">9  </w:t>
-            </w:r>
-            <w:r>
-              <w:rPr>
-                <w:rFonts w:eastAsia="Times New Roman" w:hint="cs"/>
-                <w:cs/>
-              </w:rPr>
-              <w:t>ผู้ประสบภัยที่เป็นนักท่องเที่ยวต่างชาติ  จำนวน</w:t>
-            </w:r>
-          </w:p>
-        </w:tc>
-        <w:tc>
-          <w:tcPr>
-            <w:tcW w:w="1150" w:type="dxa"/>
-            <w:vAlign w:val="center"/>
-            <w:hideMark/>
-          </w:tcPr>
-          <w:p>
-            <w:pPr>
-              <w:rPr>
-                <w:rFonts w:eastAsia="Times New Roman"/>
-              </w:rPr>
-            </w:pPr>
-            <w:r>
-              <w:rPr>
-                <w:rFonts w:eastAsia="Times New Roman" w:hint="cs"/>
-              </w:rPr>
-              <w:t>0</w:t>
+            <w:tcW w:w="6390" w:type="dxa"/>
+            <w:vAlign w:val="center"/>
+            <w:hideMark/>
+          </w:tcPr>
+          <w:p>
+            <w:pPr>
+              <w:rPr>
+                <w:rFonts w:ascii="TH SarabunPSK" w:eastAsia="Times New Roman" w:hAnsi="TH SarabunPSK" w:cs="TH SarabunPSK"/>
+                <w:cs/>
+              </w:rPr>
+            </w:pPr>
+            <w:r>
+              <w:rPr>
+                <w:rFonts w:ascii="TH SarabunPSK" w:eastAsia="Times New Roman" w:hAnsi="TH SarabunPSK" w:cs="TH SarabunPSK"/>
+              </w:rPr>
+              <w:t xml:space="preserve">6.9  </w:t>
+            </w:r>
+            <w:r>
+              <w:rPr>
+                <w:rFonts w:ascii="TH SarabunPSK" w:eastAsia="Times New Roman" w:hAnsi="TH SarabunPSK" w:cs="TH SarabunPSK"/>
+                <w:cs/>
+              </w:rPr>
+              <w:t xml:space="preserve">ผู้ประสบภัยที่เป็นนักท่องเที่ยวต่างชาติ  </w:t>
+            </w:r>
+          </w:p>
+        </w:tc>
+        <w:tc>
+          <w:tcPr>
+            <w:tcW w:w="1944" w:type="dxa"/>
+            <w:vAlign w:val="center"/>
+            <w:hideMark/>
+          </w:tcPr>
+          <w:p>
+            <w:pPr>
+              <w:rPr>
+                <w:rFonts w:ascii="TH SarabunPSK" w:eastAsia="Times New Roman" w:hAnsi="TH SarabunPSK" w:cs="TH SarabunPSK"/>
+              </w:rPr>
+            </w:pPr>
+            <w:r>
+              <w:rPr>
+                <w:rFonts w:ascii="TH SarabunPSK" w:eastAsia="Times New Roman" w:hAnsi="TH SarabunPSK" w:cs="TH SarabunPSK" w:hint="cs"/>
+                <w:cs/>
+              </w:rPr>
+              <w:t xml:space="preserve">จำนวน </w:t>
+            </w:r>
+            <w:r>
+              <w:rPr>
+                <w:rFonts w:ascii="TH SarabunPSK" w:eastAsia="Times New Roman" w:hAnsi="TH SarabunPSK" w:cs="TH SarabunPSK" w:hint="cs"/>
+                <w:cs/>
+              </w:rPr>
+              <w:t xml:space="preserve"> </w:t>
+            </w:r>
+            <w:bookmarkStart w:id="0" w:name="_GoBack"/>
+            <w:bookmarkEnd w:id="0"/>
+            <w:r>
+              <w:rPr>
+                <w:rFonts w:ascii="TH SarabunPSK" w:eastAsia="Times New Roman" w:hAnsi="TH SarabunPSK" w:cs="TH SarabunPSK"/>
+              </w:rPr>
+              <w:t>{no6_9}</w:t>
             </w:r>
           </w:p>
         </w:tc>
@@ -911,19 +1060,19 @@
           <w:p>
             <w:pPr>
               <w:rPr>
-                <w:rFonts w:eastAsia="Times New Roman"/>
-              </w:rPr>
-            </w:pPr>
-            <w:r>
-              <w:rPr>
-                <w:rFonts w:eastAsia="Times New Roman" w:hint="cs"/>
+                <w:rFonts w:ascii="TH SarabunPSK" w:eastAsia="Times New Roman" w:hAnsi="TH SarabunPSK" w:cs="TH SarabunPSK"/>
+              </w:rPr>
+            </w:pPr>
+            <w:r>
+              <w:rPr>
+                <w:rFonts w:ascii="TH SarabunPSK" w:eastAsia="Times New Roman" w:hAnsi="TH SarabunPSK" w:cs="TH SarabunPSK"/>
                 <w:cs/>
               </w:rPr>
               <w:t>คน/ปี</w:t>
             </w:r>
             <w:r>
               <w:rPr>
-                <w:rFonts w:eastAsia="Times New Roman" w:hint="cs"/>
+                <w:rFonts w:ascii="TH SarabunPSK" w:eastAsia="Times New Roman" w:hAnsi="TH SarabunPSK" w:cs="TH SarabunPSK"/>
               </w:rPr>
               <w:t xml:space="preserve"> </w:t>
             </w:r>
@@ -935,12 +1084,12 @@
       <w:pPr>
         <w:spacing w:after="280"/>
         <w:rPr>
-          <w:rFonts w:eastAsia="Times New Roman"/>
+          <w:rFonts w:ascii="TH SarabunPSK" w:eastAsia="Times New Roman" w:hAnsi="TH SarabunPSK" w:cs="TH SarabunPSK"/>
         </w:rPr>
       </w:pPr>
       <w:r>
         <w:rPr>
-          <w:rFonts w:eastAsia="Times New Roman"/>
+          <w:rFonts w:ascii="TH SarabunPSK" w:eastAsia="Times New Roman" w:hAnsi="TH SarabunPSK" w:cs="TH SarabunPSK"/>
         </w:rPr>
         <w:br/>
       </w:r>
@@ -949,7 +1098,7 @@
       <w:pPr>
         <w:spacing w:after="280"/>
         <w:rPr>
-          <w:rFonts w:eastAsia="Times New Roman"/>
+          <w:rFonts w:ascii="TH SarabunPSK" w:eastAsia="Times New Roman" w:hAnsi="TH SarabunPSK" w:cs="TH SarabunPSK"/>
         </w:rPr>
       </w:pPr>
     </w:p>
@@ -957,7 +1106,7 @@
       <w:pPr>
         <w:spacing w:after="280"/>
         <w:rPr>
-          <w:rFonts w:eastAsia="Times New Roman"/>
+          <w:rFonts w:ascii="TH SarabunPSK" w:eastAsia="Times New Roman" w:hAnsi="TH SarabunPSK" w:cs="TH SarabunPSK"/>
         </w:rPr>
       </w:pPr>
     </w:p>
@@ -965,7 +1114,7 @@
       <w:pPr>
         <w:spacing w:after="280"/>
         <w:rPr>
-          <w:rFonts w:eastAsia="Times New Roman"/>
+          <w:rFonts w:ascii="TH SarabunPSK" w:eastAsia="Times New Roman" w:hAnsi="TH SarabunPSK" w:cs="TH SarabunPSK"/>
         </w:rPr>
       </w:pPr>
     </w:p>
@@ -973,7 +1122,7 @@
       <w:pPr>
         <w:spacing w:after="280"/>
         <w:rPr>
-          <w:rFonts w:eastAsia="Times New Roman"/>
+          <w:rFonts w:ascii="TH SarabunPSK" w:eastAsia="Times New Roman" w:hAnsi="TH SarabunPSK" w:cs="TH SarabunPSK"/>
         </w:rPr>
       </w:pPr>
     </w:p>
@@ -981,7 +1130,7 @@
       <w:pPr>
         <w:spacing w:after="280"/>
         <w:rPr>
-          <w:rFonts w:eastAsia="Times New Roman"/>
+          <w:rFonts w:ascii="TH SarabunPSK" w:eastAsia="Times New Roman" w:hAnsi="TH SarabunPSK" w:cs="TH SarabunPSK"/>
         </w:rPr>
       </w:pPr>
     </w:p>
@@ -989,7 +1138,7 @@
       <w:pPr>
         <w:spacing w:after="280"/>
         <w:rPr>
-          <w:rFonts w:eastAsia="Times New Roman"/>
+          <w:rFonts w:ascii="TH SarabunPSK" w:eastAsia="Times New Roman" w:hAnsi="TH SarabunPSK" w:cs="TH SarabunPSK"/>
         </w:rPr>
       </w:pPr>
     </w:p>
@@ -997,7 +1146,7 @@
       <w:pPr>
         <w:spacing w:after="280"/>
         <w:rPr>
-          <w:rFonts w:eastAsia="Times New Roman"/>
+          <w:rFonts w:ascii="TH SarabunPSK" w:eastAsia="Times New Roman" w:hAnsi="TH SarabunPSK" w:cs="TH SarabunPSK"/>
         </w:rPr>
       </w:pPr>
     </w:p>
@@ -1005,7 +1154,7 @@
       <w:pPr>
         <w:spacing w:after="280"/>
         <w:rPr>
-          <w:rFonts w:eastAsia="Times New Roman"/>
+          <w:rFonts w:ascii="TH SarabunPSK" w:eastAsia="Times New Roman" w:hAnsi="TH SarabunPSK" w:cs="TH SarabunPSK"/>
         </w:rPr>
       </w:pPr>
     </w:p>
@@ -1013,7 +1162,7 @@
       <w:pPr>
         <w:spacing w:after="280"/>
         <w:rPr>
-          <w:rFonts w:eastAsia="Times New Roman"/>
+          <w:rFonts w:ascii="TH SarabunPSK" w:eastAsia="Times New Roman" w:hAnsi="TH SarabunPSK" w:cs="TH SarabunPSK"/>
         </w:rPr>
       </w:pPr>
     </w:p>
@@ -1021,7 +1170,7 @@
       <w:pPr>
         <w:spacing w:after="280"/>
         <w:rPr>
-          <w:rFonts w:eastAsia="Times New Roman"/>
+          <w:rFonts w:ascii="TH SarabunPSK" w:eastAsia="Times New Roman" w:hAnsi="TH SarabunPSK" w:cs="TH SarabunPSK"/>
         </w:rPr>
       </w:pPr>
     </w:p>
@@ -1029,7 +1178,7 @@
       <w:pPr>
         <w:spacing w:after="280"/>
         <w:rPr>
-          <w:rFonts w:eastAsia="Times New Roman"/>
+          <w:rFonts w:ascii="TH SarabunPSK" w:eastAsia="Times New Roman" w:hAnsi="TH SarabunPSK" w:cs="TH SarabunPSK"/>
         </w:rPr>
       </w:pPr>
     </w:p>
@@ -1064,7 +1213,7 @@
           <w:p>
             <w:pPr>
               <w:rPr>
-                <w:rFonts w:eastAsia="Times New Roman"/>
+                <w:rFonts w:ascii="TH SarabunPSK" w:eastAsia="Times New Roman" w:hAnsi="TH SarabunPSK" w:cs="TH SarabunPSK"/>
               </w:rPr>
             </w:pPr>
           </w:p>
@@ -1078,7 +1227,7 @@
           <w:p>
             <w:pPr>
               <w:rPr>
-                <w:rFonts w:eastAsia="Times New Roman"/>
+                <w:rFonts w:ascii="TH SarabunPSK" w:eastAsia="Times New Roman" w:hAnsi="TH SarabunPSK" w:cs="TH SarabunPSK"/>
               </w:rPr>
             </w:pPr>
           </w:p>
@@ -1092,12 +1241,12 @@
           <w:p>
             <w:pPr>
               <w:rPr>
-                <w:rFonts w:eastAsia="Times New Roman"/>
-              </w:rPr>
-            </w:pPr>
-            <w:r>
-              <w:rPr>
-                <w:rFonts w:eastAsia="Times New Roman" w:hint="cs"/>
+                <w:rFonts w:ascii="TH SarabunPSK" w:eastAsia="Times New Roman" w:hAnsi="TH SarabunPSK" w:cs="TH SarabunPSK"/>
+              </w:rPr>
+            </w:pPr>
+            <w:r>
+              <w:rPr>
+                <w:rFonts w:ascii="TH SarabunPSK" w:eastAsia="Times New Roman" w:hAnsi="TH SarabunPSK" w:cs="TH SarabunPSK"/>
                 <w:cs/>
               </w:rPr>
               <w:t>ผู้บันทึกข้อมูล</w:t>
@@ -1113,19 +1262,19 @@
           <w:p>
             <w:pPr>
               <w:rPr>
-                <w:rFonts w:eastAsia="Times New Roman"/>
-              </w:rPr>
-            </w:pPr>
-            <w:r>
-              <w:rPr>
-                <w:rFonts w:eastAsia="Times New Roman" w:hint="cs"/>
+                <w:rFonts w:ascii="TH SarabunPSK" w:eastAsia="Times New Roman" w:hAnsi="TH SarabunPSK" w:cs="TH SarabunPSK"/>
+              </w:rPr>
+            </w:pPr>
+            <w:r>
+              <w:rPr>
+                <w:rFonts w:ascii="TH SarabunPSK" w:eastAsia="Times New Roman" w:hAnsi="TH SarabunPSK" w:cs="TH SarabunPSK"/>
                 <w:cs/>
               </w:rPr>
               <w:t>นาง</w:t>
             </w:r>
             <w:r>
               <w:rPr>
-                <w:rFonts w:eastAsia="Times New Roman" w:hint="cs"/>
+                <w:rFonts w:ascii="TH SarabunPSK" w:eastAsia="Times New Roman" w:hAnsi="TH SarabunPSK" w:cs="TH SarabunPSK"/>
                 <w:cs/>
               </w:rPr>
               <w:t>กิตติยา  คงเพ็ชร</w:t>
@@ -1146,7 +1295,7 @@
           <w:p>
             <w:pPr>
               <w:rPr>
-                <w:rFonts w:eastAsia="Times New Roman"/>
+                <w:rFonts w:ascii="TH SarabunPSK" w:eastAsia="Times New Roman" w:hAnsi="TH SarabunPSK" w:cs="TH SarabunPSK"/>
               </w:rPr>
             </w:pPr>
           </w:p>
@@ -1160,7 +1309,7 @@
           <w:p>
             <w:pPr>
               <w:rPr>
-                <w:rFonts w:eastAsia="Times New Roman"/>
+                <w:rFonts w:ascii="TH SarabunPSK" w:eastAsia="Times New Roman" w:hAnsi="TH SarabunPSK" w:cs="TH SarabunPSK"/>
               </w:rPr>
             </w:pPr>
           </w:p>
@@ -1174,12 +1323,12 @@
           <w:p>
             <w:pPr>
               <w:rPr>
-                <w:rFonts w:eastAsia="Times New Roman"/>
-              </w:rPr>
-            </w:pPr>
-            <w:r>
-              <w:rPr>
-                <w:rFonts w:eastAsia="Times New Roman" w:hint="cs"/>
+                <w:rFonts w:ascii="TH SarabunPSK" w:eastAsia="Times New Roman" w:hAnsi="TH SarabunPSK" w:cs="TH SarabunPSK"/>
+              </w:rPr>
+            </w:pPr>
+            <w:r>
+              <w:rPr>
+                <w:rFonts w:ascii="TH SarabunPSK" w:eastAsia="Times New Roman" w:hAnsi="TH SarabunPSK" w:cs="TH SarabunPSK"/>
                 <w:cs/>
               </w:rPr>
               <w:t>ผู้รับรองข้อมูล</w:t>
@@ -1195,12 +1344,12 @@
           <w:p>
             <w:pPr>
               <w:rPr>
-                <w:rFonts w:eastAsia="Times New Roman"/>
-              </w:rPr>
-            </w:pPr>
-            <w:r>
-              <w:rPr>
-                <w:rFonts w:eastAsia="Times New Roman" w:hint="cs"/>
+                <w:rFonts w:ascii="TH SarabunPSK" w:eastAsia="Times New Roman" w:hAnsi="TH SarabunPSK" w:cs="TH SarabunPSK"/>
+              </w:rPr>
+            </w:pPr>
+            <w:r>
+              <w:rPr>
+                <w:rFonts w:ascii="TH SarabunPSK" w:eastAsia="Times New Roman" w:hAnsi="TH SarabunPSK" w:cs="TH SarabunPSK"/>
                 <w:cs/>
               </w:rPr>
               <w:t>นายเอกราช น้อยเจริญ</w:t>
@@ -1212,9 +1361,17 @@
     <w:p>
       <w:pPr>
         <w:pStyle w:val="z-BottomofForm"/>
+        <w:rPr>
+          <w:rFonts w:ascii="TH SarabunPSK" w:hAnsi="TH SarabunPSK" w:cs="TH SarabunPSK"/>
+          <w:sz w:val="28"/>
+          <w:szCs w:val="28"/>
+        </w:rPr>
       </w:pPr>
       <w:r>
         <w:rPr>
+          <w:rFonts w:ascii="TH SarabunPSK" w:hAnsi="TH SarabunPSK" w:cs="TH SarabunPSK"/>
+          <w:sz w:val="28"/>
+          <w:szCs w:val="28"/>
           <w:cs/>
         </w:rPr>
         <w:t>ส่วนล่างของฟอร์ม</w:t>
@@ -1497,17 +1654,11 @@
   <w:docDefaults>
     <w:rPrDefault>
       <w:rPr>
-        <w:rFonts w:asciiTheme="minorHAnsi" w:eastAsiaTheme="minorEastAsia" w:hAnsiTheme="minorHAnsi" w:cstheme="minorBidi"/>
-        <w:sz w:val="22"/>
-        <w:szCs w:val="28"/>
+        <w:rFonts w:ascii="Times New Roman" w:eastAsia="Times New Roman" w:hAnsi="Times New Roman" w:cs="Times New Roman"/>
         <w:lang w:val="en-US" w:eastAsia="en-US" w:bidi="th-TH"/>
       </w:rPr>
     </w:rPrDefault>
-    <w:pPrDefault>
-      <w:pPr>
-        <w:spacing w:after="200" w:line="276" w:lineRule="auto"/>
-      </w:pPr>
-    </w:pPrDefault>
+    <w:pPrDefault/>
   </w:docDefaults>
   <w:latentStyles w:defLockedState="0" w:defUIPriority="99" w:defSemiHidden="1" w:defUnhideWhenUsed="1" w:defQFormat="0" w:count="267">
     <w:lsdException w:name="Normal" w:semiHidden="0" w:uiPriority="0" w:unhideWhenUsed="0" w:qFormat="1"/>
@@ -1651,6 +1802,12 @@
   <w:style w:type="paragraph" w:default="1" w:styleId="Normal">
     <w:name w:val="Normal"/>
     <w:qFormat/>
+    <w:rsid w:val="0027130D"/>
+    <w:rPr>
+      <w:rFonts w:ascii="Angsana New" w:eastAsiaTheme="minorEastAsia" w:hAnsi="Angsana New" w:cs="Angsana New"/>
+      <w:sz w:val="28"/>
+      <w:szCs w:val="28"/>
+    </w:rPr>
   </w:style>
   <w:style w:type="character" w:default="1" w:styleId="DefaultParagraphFont">
     <w:name w:val="Default Paragraph Font"/>
@@ -1678,6 +1835,78 @@
     <w:uiPriority w:val="99"/>
     <w:semiHidden/>
     <w:unhideWhenUsed/>
+  </w:style>
+  <w:style w:type="paragraph" w:styleId="z-TopofForm">
+    <w:name w:val="HTML Top of Form"/>
+    <w:basedOn w:val="Normal"/>
+    <w:next w:val="Normal"/>
+    <w:link w:val="z-TopofFormChar"/>
+    <w:hidden/>
+    <w:uiPriority w:val="99"/>
+    <w:semiHidden/>
+    <w:unhideWhenUsed/>
+    <w:rsid w:val="0027130D"/>
+    <w:pPr>
+      <w:pBdr>
+        <w:bottom w:val="single" w:sz="6" w:space="1" w:color="auto"/>
+      </w:pBdr>
+      <w:jc w:val="center"/>
+    </w:pPr>
+    <w:rPr>
+      <w:rFonts w:ascii="Arial" w:hAnsi="Arial" w:cs="Cordia New"/>
+      <w:vanish/>
+      <w:sz w:val="16"/>
+      <w:szCs w:val="20"/>
+    </w:rPr>
+  </w:style>
+  <w:style w:type="character" w:customStyle="1" w:styleId="z-TopofFormChar">
+    <w:name w:val="z-Top of Form Char"/>
+    <w:basedOn w:val="DefaultParagraphFont"/>
+    <w:link w:val="z-TopofForm"/>
+    <w:uiPriority w:val="99"/>
+    <w:semiHidden/>
+    <w:rsid w:val="0027130D"/>
+    <w:rPr>
+      <w:rFonts w:ascii="Arial" w:eastAsiaTheme="minorEastAsia" w:hAnsi="Arial" w:cs="Cordia New"/>
+      <w:vanish/>
+      <w:sz w:val="16"/>
+    </w:rPr>
+  </w:style>
+  <w:style w:type="paragraph" w:styleId="z-BottomofForm">
+    <w:name w:val="HTML Bottom of Form"/>
+    <w:basedOn w:val="Normal"/>
+    <w:next w:val="Normal"/>
+    <w:link w:val="z-BottomofFormChar"/>
+    <w:hidden/>
+    <w:uiPriority w:val="99"/>
+    <w:semiHidden/>
+    <w:unhideWhenUsed/>
+    <w:rsid w:val="0027130D"/>
+    <w:pPr>
+      <w:pBdr>
+        <w:top w:val="single" w:sz="6" w:space="1" w:color="auto"/>
+      </w:pBdr>
+      <w:jc w:val="center"/>
+    </w:pPr>
+    <w:rPr>
+      <w:rFonts w:ascii="Arial" w:hAnsi="Arial" w:cs="Cordia New"/>
+      <w:vanish/>
+      <w:sz w:val="16"/>
+      <w:szCs w:val="20"/>
+    </w:rPr>
+  </w:style>
+  <w:style w:type="character" w:customStyle="1" w:styleId="z-BottomofFormChar">
+    <w:name w:val="z-Bottom of Form Char"/>
+    <w:basedOn w:val="DefaultParagraphFont"/>
+    <w:link w:val="z-BottomofForm"/>
+    <w:uiPriority w:val="99"/>
+    <w:semiHidden/>
+    <w:rsid w:val="0027130D"/>
+    <w:rPr>
+      <w:rFonts w:ascii="Arial" w:eastAsiaTheme="minorEastAsia" w:hAnsi="Arial" w:cs="Cordia New"/>
+      <w:vanish/>
+      <w:sz w:val="16"/>
+    </w:rPr>
   </w:style>
 </w:styles>
 </file>

</xml_diff>